<commit_message>
updated on dell-lab 4.12
</commit_message>
<xml_diff>
--- a/src/main/resources/static/file/ConfReportTemplate.docx
+++ b/src/main/resources/static/file/ConfReportTemplate.docx
@@ -48,37 +48,10 @@
         <w:adjustRightInd w:val="0"/>
         <w:spacing w:beforeLines="50" w:before="156"/>
         <w:ind w:right="-31"/>
+        <w:jc w:val="right"/>
       </w:pPr>
       <w:r>
         <w:tab/>
-      </w:r>
-      <w:r>
-        <w:tab/>
-      </w:r>
-      <w:r>
-        <w:tab/>
-      </w:r>
-      <w:r>
-        <w:tab/>
-      </w:r>
-      <w:r>
-        <w:tab/>
-      </w:r>
-      <w:r>
-        <w:tab/>
-      </w:r>
-      <w:r>
-        <w:tab/>
-      </w:r>
-      <w:r>
-        <w:tab/>
-      </w:r>
-      <w:r>
-        <w:tab/>
-      </w:r>
-      <w:r>
-        <w:tab/>
-        <w:t xml:space="preserve">                 </w:t>
       </w:r>
       <w:r>
         <w:rPr>
@@ -95,9 +68,17 @@
         </w:rPr>
         <w:t>．</w:t>
       </w:r>
+      <w:r>
+        <w:t xml:space="preserve"> </w:t>
+      </w:r>
       <w:proofErr w:type="spellStart"/>
       <w:r>
-        <w:t>reportNumber</w:t>
+        <w:t>report</w:t>
+      </w:r>
+      <w:bookmarkStart w:id="0" w:name="_GoBack"/>
+      <w:bookmarkEnd w:id="0"/>
+      <w:r>
+        <w:t>Number</w:t>
       </w:r>
       <w:proofErr w:type="spellEnd"/>
     </w:p>
@@ -201,8 +182,6 @@
               </w:rPr>
               <w:t>inspectionUnit</w:t>
             </w:r>
-            <w:bookmarkStart w:id="0" w:name="_GoBack"/>
-            <w:bookmarkEnd w:id="0"/>
             <w:proofErr w:type="spellEnd"/>
           </w:p>
         </w:tc>
@@ -327,15 +306,31 @@
                 <w:szCs w:val="21"/>
               </w:rPr>
             </w:pPr>
-            <w:r>
-              <w:rPr>
-                <w:rFonts w:hAnsi="宋体"/>
-                <w:color w:val="000000"/>
-                <w:sz w:val="24"/>
-                <w:szCs w:val="24"/>
-              </w:rPr>
-              <w:t>血清</w:t>
-            </w:r>
+            <w:proofErr w:type="spellStart"/>
+            <w:r>
+              <w:rPr>
+                <w:rFonts w:hint="eastAsia"/>
+                <w:color w:val="000000"/>
+                <w:sz w:val="24"/>
+              </w:rPr>
+              <w:t>sample</w:t>
+            </w:r>
+            <w:r>
+              <w:rPr>
+                <w:color w:val="000000"/>
+                <w:sz w:val="24"/>
+              </w:rPr>
+              <w:t>T</w:t>
+            </w:r>
+            <w:r>
+              <w:rPr>
+                <w:rFonts w:hint="eastAsia"/>
+                <w:color w:val="000000"/>
+                <w:sz w:val="24"/>
+              </w:rPr>
+              <w:t>ype</w:t>
+            </w:r>
+            <w:proofErr w:type="spellEnd"/>
           </w:p>
         </w:tc>
         <w:tc>

</xml_diff>